<commit_message>
DECIDO IO IL TITOLO.
</commit_message>
<xml_diff>
--- a/Di_Pierro_Giosue_Bozza_Tesi_10-06-2024.docx
+++ b/Di_Pierro_Giosue_Bozza_Tesi_10-06-2024.docx
@@ -1,6 +1,6 @@
 
 <file path=word/document.xml><?xml version="1.0" encoding="utf-8"?>
-<w:document xmlns:wpc="http://schemas.microsoft.com/office/word/2010/wordprocessingCanvas" xmlns:cx="http://schemas.microsoft.com/office/drawing/2014/chartex" xmlns:cx1="http://schemas.microsoft.com/office/drawing/2015/9/8/chartex" xmlns:cx2="http://schemas.microsoft.com/office/drawing/2015/10/21/chartex" xmlns:cx3="http://schemas.microsoft.com/office/drawing/2016/5/9/chartex" xmlns:cx4="http://schemas.microsoft.com/office/drawing/2016/5/10/chartex" xmlns:cx5="http://schemas.microsoft.com/office/drawing/2016/5/11/chartex" xmlns:cx6="http://schemas.microsoft.com/office/drawing/2016/5/12/chartex" xmlns:cx7="http://schemas.microsoft.com/office/drawing/2016/5/13/chartex" xmlns:cx8="http://schemas.microsoft.com/office/drawing/2016/5/14/chartex" xmlns:mc="http://schemas.openxmlformats.org/markup-compatibility/2006" xmlns:aink="http://schemas.microsoft.com/office/drawing/2016/ink" xmlns:am3d="http://schemas.microsoft.com/office/drawing/2017/model3d" xmlns:o="urn:schemas-microsoft-com:office:office" xmlns:oel="http://schemas.microsoft.com/office/2019/extlst" xmlns:r="http://schemas.openxmlformats.org/officeDocument/2006/relationships" xmlns:m="http://schemas.openxmlformats.org/officeDocument/2006/math" xmlns:v="urn:schemas-microsoft-com:vml" xmlns:wp14="http://schemas.microsoft.com/office/word/2010/wordprocessingDrawing" xmlns:wp="http://schemas.openxmlformats.org/drawingml/2006/wordprocessingDrawing" xmlns:w10="urn:schemas-microsoft-com:office:word" xmlns:w="http://schemas.openxmlformats.org/wordprocessingml/2006/main" xmlns:w14="http://schemas.microsoft.com/office/word/2010/wordml" xmlns:w15="http://schemas.microsoft.com/office/word/2012/wordml" xmlns:w16cex="http://schemas.microsoft.com/office/word/2018/wordml/cex" xmlns:w16cid="http://schemas.microsoft.com/office/word/2016/wordml/cid" xmlns:w16="http://schemas.microsoft.com/office/word/2018/wordml" xmlns:w16du="http://schemas.microsoft.com/office/word/2023/wordml/word16du" xmlns:w16sdtdh="http://schemas.microsoft.com/office/word/2020/wordml/sdtdatahash" xmlns:w16se="http://schemas.microsoft.com/office/word/2015/wordml/symex" xmlns:wpg="http://schemas.microsoft.com/office/word/2010/wordprocessingGroup" xmlns:wpi="http://schemas.microsoft.com/office/word/2010/wordprocessingInk" xmlns:wne="http://schemas.microsoft.com/office/word/2006/wordml" xmlns:wps="http://schemas.microsoft.com/office/word/2010/wordprocessingShape" mc:Ignorable="w14 w15 w16se w16cid w16 w16cex w16sdtdh w16du wp14">
+<w:document xmlns:wpc="http://schemas.microsoft.com/office/word/2010/wordprocessingCanvas" xmlns:cx="http://schemas.microsoft.com/office/drawing/2014/chartex" xmlns:mc="http://schemas.openxmlformats.org/markup-compatibility/2006" xmlns:o="urn:schemas-microsoft-com:office:office" xmlns:r="http://schemas.openxmlformats.org/officeDocument/2006/relationships" xmlns:m="http://schemas.openxmlformats.org/officeDocument/2006/math" xmlns:v="urn:schemas-microsoft-com:vml" xmlns:wp14="http://schemas.microsoft.com/office/word/2010/wordprocessingDrawing" xmlns:wp="http://schemas.openxmlformats.org/drawingml/2006/wordprocessingDrawing" xmlns:w10="urn:schemas-microsoft-com:office:word" xmlns:w="http://schemas.openxmlformats.org/wordprocessingml/2006/main" xmlns:w14="http://schemas.microsoft.com/office/word/2010/wordml" xmlns:w15="http://schemas.microsoft.com/office/word/2012/wordml" xmlns:w16se="http://schemas.microsoft.com/office/word/2015/wordml/symex" xmlns:wpg="http://schemas.microsoft.com/office/word/2010/wordprocessingGroup" xmlns:wpi="http://schemas.microsoft.com/office/word/2010/wordprocessingInk" xmlns:wne="http://schemas.microsoft.com/office/word/2006/wordml" xmlns:wps="http://schemas.microsoft.com/office/word/2010/wordprocessingShape" mc:Ignorable="w14 w15 w16se wp14">
   <w:body>
     <w:p>
       <w:pPr>
@@ -185,22 +185,10 @@
           <w:b/>
           <w:smallCaps/>
         </w:rPr>
-        <w:t>Titolo qui Titolo qui Titolo qui</w:t>
-      </w:r>
-      <w:r>
-        <w:rPr>
-          <w:b/>
-          <w:smallCaps/>
-        </w:rPr>
-        <w:t xml:space="preserve"> </w:t>
-      </w:r>
-      <w:r>
-        <w:rPr>
-          <w:b/>
-          <w:smallCaps/>
-        </w:rPr>
-        <w:t>Titolo qui</w:t>
-      </w:r>
+        <w:t>CIAO A TUTTI</w:t>
+      </w:r>
+      <w:bookmarkStart w:id="6" w:name="_GoBack"/>
+      <w:bookmarkEnd w:id="6"/>
     </w:p>
     <w:tbl>
       <w:tblPr>
@@ -449,8 +437,8 @@
         <w:lastRenderedPageBreak/>
         <w:t>Indice</w:t>
       </w:r>
-      <w:bookmarkStart w:id="6" w:name="_Toc168852912"/>
-      <w:bookmarkStart w:id="7" w:name="_Toc168852953"/>
+      <w:bookmarkStart w:id="7" w:name="_Toc168852912"/>
+      <w:bookmarkStart w:id="8" w:name="_Toc168852953"/>
       <w:bookmarkEnd w:id="0"/>
       <w:bookmarkEnd w:id="1"/>
       <w:bookmarkEnd w:id="2"/>
@@ -1949,14 +1937,14 @@
       <w:pPr>
         <w:pStyle w:val="Titolo1"/>
       </w:pPr>
-      <w:bookmarkStart w:id="8" w:name="_Toc168855860"/>
+      <w:bookmarkStart w:id="9" w:name="_Toc168855860"/>
       <w:r>
         <w:lastRenderedPageBreak/>
         <w:t>Introduzione</w:t>
       </w:r>
-      <w:bookmarkEnd w:id="6"/>
       <w:bookmarkEnd w:id="7"/>
       <w:bookmarkEnd w:id="8"/>
+      <w:bookmarkEnd w:id="9"/>
     </w:p>
     <w:p>
       <w:r>
@@ -2004,7 +1992,7 @@
       <w:pPr>
         <w:pStyle w:val="Titolo1"/>
       </w:pPr>
-      <w:bookmarkStart w:id="9" w:name="_Toc168855861"/>
+      <w:bookmarkStart w:id="10" w:name="_Toc168855861"/>
       <w:r>
         <w:lastRenderedPageBreak/>
         <w:t xml:space="preserve">Capitolo I – </w:t>
@@ -2012,17 +2000,35 @@
       <w:r>
         <w:t>Le valigie nel tempo</w:t>
       </w:r>
-      <w:bookmarkEnd w:id="9"/>
+      <w:bookmarkEnd w:id="10"/>
     </w:p>
     <w:p>
       <w:pPr>
         <w:pStyle w:val="Titolo2"/>
       </w:pPr>
-      <w:bookmarkStart w:id="10" w:name="_Toc168855862"/>
+      <w:bookmarkStart w:id="11" w:name="_Toc168855862"/>
       <w:r>
         <w:t>Storia e origini</w:t>
       </w:r>
-      <w:bookmarkEnd w:id="10"/>
+      <w:bookmarkEnd w:id="11"/>
+    </w:p>
+    <w:p>
+      <w:pPr>
+        <w:shd w:val="clear" w:color="auto" w:fill="FFFFFF"/>
+        <w:rPr>
+          <w:rFonts w:ascii="Open Sans" w:hAnsi="Open Sans" w:cs="Open Sans"/>
+          <w:sz w:val="21"/>
+          <w:szCs w:val="21"/>
+        </w:rPr>
+      </w:pPr>
+      <w:r>
+        <w:rPr>
+          <w:rFonts w:ascii="Open Sans" w:hAnsi="Open Sans" w:cs="Open Sans"/>
+          <w:sz w:val="21"/>
+          <w:szCs w:val="21"/>
+        </w:rPr>
+        <w:t>Lorem ipsum dolor sit amet, consectetur adipiscing elit, sed do eiusmod tempor incididunt ut labore et dolore magna aliqua. Ut enim ad minim veniam, quis nostrud exercitation ullamco laboris nisi ut aliquip ex ea commodo consequat. Duis aute irure dolor in reprehenderit in voluptate velit esse cillum dolore eu fugiat nulla pariatur. Excepteur sint occaecat cupidatat non proident, sunt in culpa qui officia deserunt mollit anim id est laborum.</w:t>
+      </w:r>
     </w:p>
     <w:p>
       <w:pPr>
@@ -2153,6 +2159,19 @@
     </w:p>
     <w:p>
       <w:pPr>
+        <w:pStyle w:val="Titolo3"/>
+      </w:pPr>
+      <w:bookmarkStart w:id="12" w:name="_Toc168855863"/>
+      <w:r>
+        <w:t>Materiali</w:t>
+      </w:r>
+      <w:r>
+        <w:t xml:space="preserve"> e tecnologie attraverso i secoli</w:t>
+      </w:r>
+      <w:bookmarkEnd w:id="12"/>
+    </w:p>
+    <w:p>
+      <w:pPr>
         <w:shd w:val="clear" w:color="auto" w:fill="FFFFFF"/>
         <w:rPr>
           <w:rFonts w:ascii="Open Sans" w:hAnsi="Open Sans" w:cs="Open Sans"/>
@@ -2171,19 +2190,6 @@
     </w:p>
     <w:p>
       <w:pPr>
-        <w:pStyle w:val="Titolo3"/>
-      </w:pPr>
-      <w:bookmarkStart w:id="11" w:name="_Toc168855863"/>
-      <w:r>
-        <w:t>Materiali</w:t>
-      </w:r>
-      <w:r>
-        <w:t xml:space="preserve"> e tecnologie attraverso i secoli</w:t>
-      </w:r>
-      <w:bookmarkEnd w:id="11"/>
-    </w:p>
-    <w:p>
-      <w:pPr>
         <w:shd w:val="clear" w:color="auto" w:fill="FFFFFF"/>
         <w:rPr>
           <w:rFonts w:ascii="Open Sans" w:hAnsi="Open Sans" w:cs="Open Sans"/>
@@ -2197,7 +2203,25 @@
           <w:sz w:val="21"/>
           <w:szCs w:val="21"/>
         </w:rPr>
-        <w:t xml:space="preserve">Lorem ipsum dolor sit amet, consectetur adipiscing elit, sed do eiusmod tempor incididunt ut labore et dolore magna aliqua. Ut enim ad minim veniam, quis nostrud exercitation ullamco laboris nisi ut aliquip ex ea commodo consequat. Duis aute irure dolor in reprehenderit in voluptate velit esse cillum </w:t>
+        <w:t>Lorem ipsum dolor sit amet, consectetur adipiscing elit, sed do eiusmod tempor incididunt ut labore et dolore magna aliqua. Ut enim ad minim veniam, quis nostrud exercitation ullamco laboris nisi ut aliquip ex ea commodo consequat. Duis aute irure dolor in reprehenderit in voluptate velit esse cillum dolore eu fugiat nulla pariatur. Excepteur sint occaecat cupidatat non proident, sunt in culpa qui officia deserunt mollit anim id est laborum.</w:t>
+      </w:r>
+    </w:p>
+    <w:p>
+      <w:pPr>
+        <w:shd w:val="clear" w:color="auto" w:fill="FFFFFF"/>
+        <w:rPr>
+          <w:rFonts w:ascii="Open Sans" w:hAnsi="Open Sans" w:cs="Open Sans"/>
+          <w:sz w:val="21"/>
+          <w:szCs w:val="21"/>
+        </w:rPr>
+      </w:pPr>
+      <w:r>
+        <w:rPr>
+          <w:rFonts w:ascii="Open Sans" w:hAnsi="Open Sans" w:cs="Open Sans"/>
+          <w:sz w:val="21"/>
+          <w:szCs w:val="21"/>
+        </w:rPr>
+        <w:t xml:space="preserve">Lorem ipsum dolor sit amet, consectetur adipiscing elit, sed do eiusmod tempor incididunt ut labore et dolore magna aliqua. Ut enim ad minim veniam, quis nostrud </w:t>
       </w:r>
       <w:r>
         <w:rPr>
@@ -2206,8 +2230,18 @@
           <w:szCs w:val="21"/>
         </w:rPr>
         <w:lastRenderedPageBreak/>
-        <w:t>dolore eu fugiat nulla pariatur. Excepteur sint occaecat cupidatat non proident, sunt in culpa qui officia deserunt mollit anim id est laborum.</w:t>
-      </w:r>
+        <w:t>exercitation ullamco laboris nisi ut aliquip ex ea commodo consequat. Duis aute irure dolor in reprehenderit in voluptate velit esse cillum dolore eu fugiat nulla pariatur. Excepteur sint occaecat cupidatat non proident, sunt in culpa qui officia deserunt mollit anim id est laborum.</w:t>
+      </w:r>
+    </w:p>
+    <w:p>
+      <w:pPr>
+        <w:pStyle w:val="Titolo2"/>
+      </w:pPr>
+      <w:bookmarkStart w:id="13" w:name="_Toc168855864"/>
+      <w:r>
+        <w:t>Innovatori e pionieri nel design delle valigie</w:t>
+      </w:r>
+      <w:bookmarkEnd w:id="13"/>
     </w:p>
     <w:p>
       <w:pPr>
@@ -2247,16 +2281,6 @@
     </w:p>
     <w:p>
       <w:pPr>
-        <w:pStyle w:val="Titolo2"/>
-      </w:pPr>
-      <w:bookmarkStart w:id="12" w:name="_Toc168855864"/>
-      <w:r>
-        <w:t>Innovatori e pionieri nel design delle valigie</w:t>
-      </w:r>
-      <w:bookmarkEnd w:id="12"/>
-    </w:p>
-    <w:p>
-      <w:pPr>
         <w:shd w:val="clear" w:color="auto" w:fill="FFFFFF"/>
         <w:rPr>
           <w:rFonts w:ascii="Open Sans" w:hAnsi="Open Sans" w:cs="Open Sans"/>
@@ -2275,43 +2299,6 @@
     </w:p>
     <w:p>
       <w:pPr>
-        <w:shd w:val="clear" w:color="auto" w:fill="FFFFFF"/>
-        <w:rPr>
-          <w:rFonts w:ascii="Open Sans" w:hAnsi="Open Sans" w:cs="Open Sans"/>
-          <w:sz w:val="21"/>
-          <w:szCs w:val="21"/>
-        </w:rPr>
-      </w:pPr>
-      <w:r>
-        <w:rPr>
-          <w:rFonts w:ascii="Open Sans" w:hAnsi="Open Sans" w:cs="Open Sans"/>
-          <w:sz w:val="21"/>
-          <w:szCs w:val="21"/>
-        </w:rPr>
-        <w:t>Lorem ipsum dolor sit amet, consectetur adipiscing elit, sed do eiusmod tempor incididunt ut labore et dolore magna aliqua. Ut enim ad minim veniam, quis nostrud exercitation ullamco laboris nisi ut aliquip ex ea commodo consequat. Duis aute irure dolor in reprehenderit in voluptate velit esse cillum dolore eu fugiat nulla pariatur. Excepteur sint occaecat cupidatat non proident, sunt in culpa qui officia deserunt mollit anim id est laborum.</w:t>
-      </w:r>
-    </w:p>
-    <w:p>
-      <w:pPr>
-        <w:shd w:val="clear" w:color="auto" w:fill="FFFFFF"/>
-        <w:rPr>
-          <w:rFonts w:ascii="Open Sans" w:hAnsi="Open Sans" w:cs="Open Sans"/>
-          <w:sz w:val="21"/>
-          <w:szCs w:val="21"/>
-        </w:rPr>
-      </w:pPr>
-      <w:r>
-        <w:rPr>
-          <w:rFonts w:ascii="Open Sans" w:hAnsi="Open Sans" w:cs="Open Sans"/>
-          <w:sz w:val="21"/>
-          <w:szCs w:val="21"/>
-        </w:rPr>
-        <w:lastRenderedPageBreak/>
-        <w:t>Lorem ipsum dolor sit amet, consectetur adipiscing elit, sed do eiusmod tempor incididunt ut labore et dolore magna aliqua. Ut enim ad minim veniam, quis nostrud exercitation ullamco laboris nisi ut aliquip ex ea commodo consequat. Duis aute irure dolor in reprehenderit in voluptate velit esse cillum dolore eu fugiat nulla pariatur. Excepteur sint occaecat cupidatat non proident, sunt in culpa qui officia deserunt mollit anim id est laborum.</w:t>
-      </w:r>
-    </w:p>
-    <w:p>
-      <w:pPr>
         <w:rPr>
           <w:rFonts w:ascii="Open Sans" w:hAnsi="Open Sans" w:cs="Open Sans"/>
           <w:sz w:val="21"/>
@@ -2331,7 +2318,7 @@
       <w:pPr>
         <w:pStyle w:val="Titolo1"/>
       </w:pPr>
-      <w:bookmarkStart w:id="13" w:name="_Toc168855865"/>
+      <w:bookmarkStart w:id="14" w:name="_Toc168855865"/>
       <w:r>
         <w:lastRenderedPageBreak/>
         <w:t xml:space="preserve">Capitolo II </w:t>
@@ -2348,7 +2335,7 @@
       <w:r>
         <w:t>e valigie nell’industria</w:t>
       </w:r>
-      <w:bookmarkEnd w:id="13"/>
+      <w:bookmarkEnd w:id="14"/>
     </w:p>
     <w:p>
       <w:pPr>
@@ -2370,12 +2357,12 @@
           <w:szCs w:val="34"/>
         </w:rPr>
       </w:pPr>
-      <w:bookmarkStart w:id="14" w:name="_Toc168855610"/>
-      <w:bookmarkStart w:id="15" w:name="_Toc168855760"/>
-      <w:bookmarkStart w:id="16" w:name="_Toc168855866"/>
-      <w:bookmarkEnd w:id="14"/>
+      <w:bookmarkStart w:id="15" w:name="_Toc168855610"/>
+      <w:bookmarkStart w:id="16" w:name="_Toc168855760"/>
+      <w:bookmarkStart w:id="17" w:name="_Toc168855866"/>
       <w:bookmarkEnd w:id="15"/>
       <w:bookmarkEnd w:id="16"/>
+      <w:bookmarkEnd w:id="17"/>
     </w:p>
     <w:p>
       <w:pPr>
@@ -2397,12 +2384,12 @@
           <w:szCs w:val="34"/>
         </w:rPr>
       </w:pPr>
-      <w:bookmarkStart w:id="17" w:name="_Toc168855611"/>
-      <w:bookmarkStart w:id="18" w:name="_Toc168855761"/>
-      <w:bookmarkStart w:id="19" w:name="_Toc168855867"/>
-      <w:bookmarkEnd w:id="17"/>
+      <w:bookmarkStart w:id="18" w:name="_Toc168855611"/>
+      <w:bookmarkStart w:id="19" w:name="_Toc168855761"/>
+      <w:bookmarkStart w:id="20" w:name="_Toc168855867"/>
       <w:bookmarkEnd w:id="18"/>
       <w:bookmarkEnd w:id="19"/>
+      <w:bookmarkEnd w:id="20"/>
     </w:p>
     <w:p>
       <w:pPr>
@@ -2412,11 +2399,29 @@
           <w:numId w:val="18"/>
         </w:numPr>
       </w:pPr>
-      <w:bookmarkStart w:id="20" w:name="_Toc168855868"/>
+      <w:bookmarkStart w:id="21" w:name="_Toc168855868"/>
       <w:r>
         <w:t>Storia e filosofia di Louis Vuitton</w:t>
       </w:r>
-      <w:bookmarkEnd w:id="20"/>
+      <w:bookmarkEnd w:id="21"/>
+    </w:p>
+    <w:p>
+      <w:pPr>
+        <w:shd w:val="clear" w:color="auto" w:fill="FFFFFF"/>
+        <w:rPr>
+          <w:rFonts w:ascii="Open Sans" w:hAnsi="Open Sans" w:cs="Open Sans"/>
+          <w:sz w:val="21"/>
+          <w:szCs w:val="21"/>
+        </w:rPr>
+      </w:pPr>
+      <w:r>
+        <w:rPr>
+          <w:rFonts w:ascii="Open Sans" w:hAnsi="Open Sans" w:cs="Open Sans"/>
+          <w:sz w:val="21"/>
+          <w:szCs w:val="21"/>
+        </w:rPr>
+        <w:t>Lorem ipsum dolor sit amet, consectetur adipiscing elit, sed do eiusmod tempor incididunt ut labore et dolore magna aliqua. Ut enim ad minim veniam, quis nostrud exercitation ullamco laboris nisi ut aliquip ex ea commodo consequat. Duis aute irure dolor in reprehenderit in voluptate velit esse cillum dolore eu fugiat nulla pariatur. Excepteur sint occaecat cupidatat non proident, sunt in culpa qui officia deserunt mollit anim id est laborum.</w:t>
+      </w:r>
     </w:p>
     <w:p>
       <w:pPr>
@@ -2511,6 +2516,22 @@
     </w:p>
     <w:p>
       <w:pPr>
+        <w:pStyle w:val="Titolo2"/>
+      </w:pPr>
+      <w:bookmarkStart w:id="22" w:name="_Toc168855869"/>
+      <w:r>
+        <w:t>Biografia e percorso professionale di</w:t>
+      </w:r>
+      <w:r>
+        <w:br/>
+      </w:r>
+      <w:r>
+        <w:t>Marc Newson</w:t>
+      </w:r>
+      <w:bookmarkEnd w:id="22"/>
+    </w:p>
+    <w:p>
+      <w:pPr>
         <w:shd w:val="clear" w:color="auto" w:fill="FFFFFF"/>
         <w:rPr>
           <w:rFonts w:ascii="Open Sans" w:hAnsi="Open Sans" w:cs="Open Sans"/>
@@ -2529,22 +2550,6 @@
     </w:p>
     <w:p>
       <w:pPr>
-        <w:pStyle w:val="Titolo2"/>
-      </w:pPr>
-      <w:bookmarkStart w:id="21" w:name="_Toc168855869"/>
-      <w:r>
-        <w:t>Biografia e percorso professionale di</w:t>
-      </w:r>
-      <w:r>
-        <w:br/>
-      </w:r>
-      <w:r>
-        <w:t>Marc Newson</w:t>
-      </w:r>
-      <w:bookmarkEnd w:id="21"/>
-    </w:p>
-    <w:p>
-      <w:pPr>
         <w:shd w:val="clear" w:color="auto" w:fill="FFFFFF"/>
         <w:rPr>
           <w:rFonts w:ascii="Open Sans" w:hAnsi="Open Sans" w:cs="Open Sans"/>
@@ -2594,8 +2599,18 @@
           <w:sz w:val="21"/>
           <w:szCs w:val="21"/>
         </w:rPr>
-        <w:t xml:space="preserve">Lorem ipsum dolor sit amet, consectetur adipiscing elit, sed do eiusmod tempor incididunt ut labore et dolore magna aliqua. Ut enim ad minim veniam, </w:t>
-      </w:r>
+        <w:t>Lorem ipsum dolor sit amet, consectetur adipiscing elit, sed do eiusmod tempor incididunt ut labore et dolore magna aliqua. Ut enim ad minim veniam, quis nostrud exercitation ullamco laboris nisi ut aliquip ex ea commodo consequat. Duis aute irure dolor in reprehenderit in voluptate velit esse cillum dolore eu fugiat nulla pariatur. Excepteur sint occaecat cupidatat non proident, sunt in culpa qui officia deserunt mollit anim id est laborum.</w:t>
+      </w:r>
+    </w:p>
+    <w:p>
+      <w:pPr>
+        <w:shd w:val="clear" w:color="auto" w:fill="FFFFFF"/>
+        <w:rPr>
+          <w:rFonts w:ascii="Open Sans" w:hAnsi="Open Sans" w:cs="Open Sans"/>
+          <w:sz w:val="21"/>
+          <w:szCs w:val="21"/>
+        </w:rPr>
+      </w:pPr>
       <w:r>
         <w:rPr>
           <w:rFonts w:ascii="Open Sans" w:hAnsi="Open Sans" w:cs="Open Sans"/>
@@ -2603,42 +2618,6 @@
           <w:szCs w:val="21"/>
         </w:rPr>
         <w:lastRenderedPageBreak/>
-        <w:t>quis nostrud exercitation ullamco laboris nisi ut aliquip ex ea commodo consequat. Duis aute irure dolor in reprehenderit in voluptate velit esse cillum dolore eu fugiat nulla pariatur. Excepteur sint occaecat cupidatat non proident, sunt in culpa qui officia deserunt mollit anim id est laborum.</w:t>
-      </w:r>
-    </w:p>
-    <w:p>
-      <w:pPr>
-        <w:shd w:val="clear" w:color="auto" w:fill="FFFFFF"/>
-        <w:rPr>
-          <w:rFonts w:ascii="Open Sans" w:hAnsi="Open Sans" w:cs="Open Sans"/>
-          <w:sz w:val="21"/>
-          <w:szCs w:val="21"/>
-        </w:rPr>
-      </w:pPr>
-      <w:r>
-        <w:rPr>
-          <w:rFonts w:ascii="Open Sans" w:hAnsi="Open Sans" w:cs="Open Sans"/>
-          <w:sz w:val="21"/>
-          <w:szCs w:val="21"/>
-        </w:rPr>
-        <w:t>Lorem ipsum dolor sit amet, consectetur adipiscing elit, sed do eiusmod tempor incididunt ut labore et dolore magna aliqua. Ut enim ad minim veniam, quis nostrud exercitation ullamco laboris nisi ut aliquip ex ea commodo consequat. Duis aute irure dolor in reprehenderit in voluptate velit esse cillum dolore eu fugiat nulla pariatur. Excepteur sint occaecat cupidatat non proident, sunt in culpa qui officia deserunt mollit anim id est laborum.</w:t>
-      </w:r>
-    </w:p>
-    <w:p>
-      <w:pPr>
-        <w:shd w:val="clear" w:color="auto" w:fill="FFFFFF"/>
-        <w:rPr>
-          <w:rFonts w:ascii="Open Sans" w:hAnsi="Open Sans" w:cs="Open Sans"/>
-          <w:sz w:val="21"/>
-          <w:szCs w:val="21"/>
-        </w:rPr>
-      </w:pPr>
-      <w:r>
-        <w:rPr>
-          <w:rFonts w:ascii="Open Sans" w:hAnsi="Open Sans" w:cs="Open Sans"/>
-          <w:sz w:val="21"/>
-          <w:szCs w:val="21"/>
-        </w:rPr>
         <w:t>Lorem ipsum dolor sit amet, consectetur adipiscing elit, sed do eiusmod tempor incididunt ut labore et dolore magna aliqua. Ut enim ad minim veniam, quis nostrud exercitation ullamco laboris nisi ut aliquip ex ea commodo consequat. Duis aute irure dolor in reprehenderit in voluptate velit esse cillum dolore eu fugiat nulla pariatur. Excepteur sint occaecat cupidatat non proident, sunt in culpa qui officia deserunt mollit anim id est laborum.</w:t>
       </w:r>
     </w:p>
@@ -2662,12 +2641,12 @@
           <w:szCs w:val="30"/>
         </w:rPr>
       </w:pPr>
-      <w:bookmarkStart w:id="22" w:name="_Toc168855614"/>
-      <w:bookmarkStart w:id="23" w:name="_Toc168855764"/>
-      <w:bookmarkStart w:id="24" w:name="_Toc168855870"/>
-      <w:bookmarkEnd w:id="22"/>
+      <w:bookmarkStart w:id="23" w:name="_Toc168855614"/>
+      <w:bookmarkStart w:id="24" w:name="_Toc168855764"/>
+      <w:bookmarkStart w:id="25" w:name="_Toc168855870"/>
       <w:bookmarkEnd w:id="23"/>
       <w:bookmarkEnd w:id="24"/>
+      <w:bookmarkEnd w:id="25"/>
     </w:p>
     <w:p>
       <w:pPr>
@@ -2689,12 +2668,12 @@
           <w:szCs w:val="30"/>
         </w:rPr>
       </w:pPr>
-      <w:bookmarkStart w:id="25" w:name="_Toc168855615"/>
-      <w:bookmarkStart w:id="26" w:name="_Toc168855765"/>
-      <w:bookmarkStart w:id="27" w:name="_Toc168855871"/>
-      <w:bookmarkEnd w:id="25"/>
+      <w:bookmarkStart w:id="26" w:name="_Toc168855615"/>
+      <w:bookmarkStart w:id="27" w:name="_Toc168855765"/>
+      <w:bookmarkStart w:id="28" w:name="_Toc168855871"/>
       <w:bookmarkEnd w:id="26"/>
       <w:bookmarkEnd w:id="27"/>
+      <w:bookmarkEnd w:id="28"/>
     </w:p>
     <w:p>
       <w:pPr>
@@ -2716,12 +2695,12 @@
           <w:szCs w:val="30"/>
         </w:rPr>
       </w:pPr>
-      <w:bookmarkStart w:id="28" w:name="_Toc168855616"/>
-      <w:bookmarkStart w:id="29" w:name="_Toc168855766"/>
-      <w:bookmarkStart w:id="30" w:name="_Toc168855872"/>
-      <w:bookmarkEnd w:id="28"/>
+      <w:bookmarkStart w:id="29" w:name="_Toc168855616"/>
+      <w:bookmarkStart w:id="30" w:name="_Toc168855766"/>
+      <w:bookmarkStart w:id="31" w:name="_Toc168855872"/>
       <w:bookmarkEnd w:id="29"/>
       <w:bookmarkEnd w:id="30"/>
+      <w:bookmarkEnd w:id="31"/>
     </w:p>
     <w:p>
       <w:pPr>
@@ -2743,22 +2722,22 @@
           <w:szCs w:val="30"/>
         </w:rPr>
       </w:pPr>
-      <w:bookmarkStart w:id="31" w:name="_Toc168855617"/>
-      <w:bookmarkStart w:id="32" w:name="_Toc168855767"/>
-      <w:bookmarkStart w:id="33" w:name="_Toc168855873"/>
-      <w:bookmarkEnd w:id="31"/>
+      <w:bookmarkStart w:id="32" w:name="_Toc168855617"/>
+      <w:bookmarkStart w:id="33" w:name="_Toc168855767"/>
+      <w:bookmarkStart w:id="34" w:name="_Toc168855873"/>
       <w:bookmarkEnd w:id="32"/>
       <w:bookmarkEnd w:id="33"/>
+      <w:bookmarkEnd w:id="34"/>
     </w:p>
     <w:p>
       <w:pPr>
         <w:pStyle w:val="Titolo3"/>
       </w:pPr>
-      <w:bookmarkStart w:id="34" w:name="_Toc168855874"/>
+      <w:bookmarkStart w:id="35" w:name="_Toc168855874"/>
       <w:r>
         <w:t>Contributi di Newson al design contemporaneo</w:t>
       </w:r>
-      <w:bookmarkEnd w:id="34"/>
+      <w:bookmarkEnd w:id="35"/>
     </w:p>
     <w:p>
       <w:pPr>
@@ -2777,6 +2756,54 @@
         </w:rPr>
         <w:t>Lorem ipsum dolor sit amet, consectetur adipiscing elit, sed do eiusmod tempor incididunt ut labore et dolore magna aliqua. Ut enim ad minim veniam, quis nostrud exercitation ullamco laboris nisi ut aliquip ex ea commodo consequat. Duis aute irure dolor in reprehenderit in voluptate velit esse cillum dolore eu fugiat nulla pariatur. Excepteur sint occaecat cupidatat non proident, sunt in culpa qui officia deserunt mollit anim id est laborum.</w:t>
       </w:r>
+    </w:p>
+    <w:p>
+      <w:pPr>
+        <w:shd w:val="clear" w:color="auto" w:fill="FFFFFF"/>
+        <w:rPr>
+          <w:rFonts w:ascii="Open Sans" w:hAnsi="Open Sans" w:cs="Open Sans"/>
+          <w:sz w:val="21"/>
+          <w:szCs w:val="21"/>
+        </w:rPr>
+      </w:pPr>
+      <w:r>
+        <w:rPr>
+          <w:rFonts w:ascii="Open Sans" w:hAnsi="Open Sans" w:cs="Open Sans"/>
+          <w:sz w:val="21"/>
+          <w:szCs w:val="21"/>
+        </w:rPr>
+        <w:t>Lorem ipsum dolor sit amet, consectetur adipiscing elit, sed do eiusmod tempor incididunt ut labore et dolore magna aliqua. Ut enim ad minim veniam, quis nostrud exercitation ullamco laboris nisi ut aliquip ex ea commodo consequat. Duis aute irure dolor in reprehenderit in voluptate velit esse cillum dolore eu fugiat nulla pariatur. Excepteur sint occaecat cupidatat non proident, sunt in culpa qui officia deserunt mollit anim id est laborum.</w:t>
+      </w:r>
+    </w:p>
+    <w:p>
+      <w:pPr>
+        <w:shd w:val="clear" w:color="auto" w:fill="FFFFFF"/>
+        <w:rPr>
+          <w:rFonts w:ascii="Open Sans" w:hAnsi="Open Sans" w:cs="Open Sans"/>
+          <w:sz w:val="21"/>
+          <w:szCs w:val="21"/>
+        </w:rPr>
+      </w:pPr>
+      <w:r>
+        <w:rPr>
+          <w:rFonts w:ascii="Open Sans" w:hAnsi="Open Sans" w:cs="Open Sans"/>
+          <w:sz w:val="21"/>
+          <w:szCs w:val="21"/>
+        </w:rPr>
+        <w:t>Lorem ipsum dolor sit amet, consectetur adipiscing elit, sed do eiusmod tempor incididunt ut labore et dolore magna aliqua. Ut enim ad minim veniam, quis nostrud exercitation ullamco laboris nisi ut aliquip ex ea commodo consequat. Duis aute irure dolor in reprehenderit in voluptate velit esse cillum dolore eu fugiat nulla pariatur. Excepteur sint occaecat cupidatat non proident, sunt in culpa qui officia deserunt mollit anim id est laborum.</w:t>
+      </w:r>
+    </w:p>
+    <w:p>
+      <w:pPr>
+        <w:pStyle w:val="Titolo2"/>
+      </w:pPr>
+      <w:bookmarkStart w:id="36" w:name="_Toc168854778"/>
+      <w:bookmarkStart w:id="37" w:name="_Toc168855875"/>
+      <w:bookmarkEnd w:id="36"/>
+      <w:r>
+        <w:t>Collaborazione tra Newson e Louis Vuitton</w:t>
+      </w:r>
+      <w:bookmarkEnd w:id="37"/>
     </w:p>
     <w:p>
       <w:pPr>
@@ -2817,18 +2844,6 @@
     </w:p>
     <w:p>
       <w:pPr>
-        <w:pStyle w:val="Titolo2"/>
-      </w:pPr>
-      <w:bookmarkStart w:id="35" w:name="_Toc168854778"/>
-      <w:bookmarkStart w:id="36" w:name="_Toc168855875"/>
-      <w:bookmarkEnd w:id="35"/>
-      <w:r>
-        <w:t>Collaborazione tra Newson e Louis Vuitton</w:t>
-      </w:r>
-      <w:bookmarkEnd w:id="36"/>
-    </w:p>
-    <w:p>
-      <w:pPr>
         <w:shd w:val="clear" w:color="auto" w:fill="FFFFFF"/>
         <w:rPr>
           <w:rFonts w:ascii="Open Sans" w:hAnsi="Open Sans" w:cs="Open Sans"/>
@@ -2896,7 +2911,25 @@
           <w:sz w:val="21"/>
           <w:szCs w:val="21"/>
         </w:rPr>
-        <w:t xml:space="preserve">Lorem ipsum dolor sit amet, consectetur adipiscing elit, sed do eiusmod tempor incididunt ut labore et dolore magna aliqua. Ut enim ad minim veniam, quis nostrud exercitation ullamco laboris nisi ut aliquip ex ea commodo </w:t>
+        <w:t>Lorem ipsum dolor sit amet, consectetur adipiscing elit, sed do eiusmod tempor incididunt ut labore et dolore magna aliqua. Ut enim ad minim veniam, quis nostrud exercitation ullamco laboris nisi ut aliquip ex ea commodo consequat. Duis aute irure dolor in reprehenderit in voluptate velit esse cillum dolore eu fugiat nulla pariatur. Excepteur sint occaecat cupidatat non proident, sunt in culpa qui officia deserunt mollit anim id est laborum.</w:t>
+      </w:r>
+    </w:p>
+    <w:p>
+      <w:pPr>
+        <w:shd w:val="clear" w:color="auto" w:fill="FFFFFF"/>
+        <w:rPr>
+          <w:rFonts w:ascii="Open Sans" w:hAnsi="Open Sans" w:cs="Open Sans"/>
+          <w:sz w:val="21"/>
+          <w:szCs w:val="21"/>
+        </w:rPr>
+      </w:pPr>
+      <w:r>
+        <w:rPr>
+          <w:rFonts w:ascii="Open Sans" w:hAnsi="Open Sans" w:cs="Open Sans"/>
+          <w:sz w:val="21"/>
+          <w:szCs w:val="21"/>
+        </w:rPr>
+        <w:t xml:space="preserve">Lorem ipsum dolor sit amet, consectetur adipiscing elit, sed do eiusmod tempor incididunt ut labore et dolore magna aliqua. Ut enim ad minim veniam, quis nostrud exercitation ullamco laboris nisi ut aliquip ex ea commodo consequat. Duis aute irure dolor in reprehenderit in voluptate velit esse cillum dolore eu fugiat nulla </w:t>
       </w:r>
       <w:r>
         <w:rPr>
@@ -2905,7 +2938,7 @@
           <w:szCs w:val="21"/>
         </w:rPr>
         <w:lastRenderedPageBreak/>
-        <w:t>consequat. Duis aute irure dolor in reprehenderit in voluptate velit esse cillum dolore eu fugiat nulla pariatur. Excepteur sint occaecat cupidatat non proident, sunt in culpa qui officia deserunt mollit anim id est laborum.</w:t>
+        <w:t>pariatur. Excepteur sint occaecat cupidatat non proident, sunt in culpa qui officia deserunt mollit anim id est laborum.</w:t>
       </w:r>
     </w:p>
     <w:p>
@@ -2942,69 +2975,6 @@
           <w:szCs w:val="21"/>
         </w:rPr>
         <w:t>Lorem ipsum dolor sit amet, consectetur adipiscing elit, sed do eiusmod tempor incididunt ut labore et dolore magna aliqua. Ut enim ad minim veniam, quis nostrud exercitation ullamco laboris nisi ut aliquip ex ea commodo consequat. Duis aute irure dolor in reprehenderit in voluptate velit esse cillum dolore eu fugiat nulla pariatur. Excepteur sint occaecat cupidatat non proident, sunt in culpa qui officia deserunt mollit anim id est laborum.</w:t>
-      </w:r>
-    </w:p>
-    <w:p>
-      <w:pPr>
-        <w:shd w:val="clear" w:color="auto" w:fill="FFFFFF"/>
-        <w:rPr>
-          <w:rFonts w:ascii="Open Sans" w:hAnsi="Open Sans" w:cs="Open Sans"/>
-          <w:sz w:val="21"/>
-          <w:szCs w:val="21"/>
-        </w:rPr>
-      </w:pPr>
-      <w:r>
-        <w:rPr>
-          <w:rFonts w:ascii="Open Sans" w:hAnsi="Open Sans" w:cs="Open Sans"/>
-          <w:sz w:val="21"/>
-          <w:szCs w:val="21"/>
-        </w:rPr>
-        <w:t>Lorem ipsum dolor sit amet, consectetur adipiscing elit, sed do eiusmod tempor incididunt ut labore et dolore magna aliqua. Ut enim ad minim veniam, quis nostrud exercitation ullamco laboris nisi ut aliquip ex ea commodo consequat. Duis aute irure dolor in reprehenderit in voluptate velit esse cillum dolore eu fugiat nulla pariatur. Excepteur sint occaecat cupidatat non proident, sunt in culpa qui officia deserunt mollit anim id est laborum.</w:t>
-      </w:r>
-    </w:p>
-    <w:p>
-      <w:pPr>
-        <w:shd w:val="clear" w:color="auto" w:fill="FFFFFF"/>
-        <w:rPr>
-          <w:rFonts w:ascii="Open Sans" w:hAnsi="Open Sans" w:cs="Open Sans"/>
-          <w:sz w:val="21"/>
-          <w:szCs w:val="21"/>
-        </w:rPr>
-      </w:pPr>
-      <w:r>
-        <w:rPr>
-          <w:rFonts w:ascii="Open Sans" w:hAnsi="Open Sans" w:cs="Open Sans"/>
-          <w:sz w:val="21"/>
-          <w:szCs w:val="21"/>
-        </w:rPr>
-        <w:t>Lorem ipsum dolor sit amet, consectetur adipiscing elit, sed do eiusmod tempor incididunt ut labore et dolore magna aliqua. Ut enim ad minim veniam, quis nostrud exercitation ullamco laboris nisi ut aliquip ex ea commodo consequat. Duis aute irure dolor in reprehenderit in voluptate velit esse cillum dolore eu fugiat nulla pariatur. Excepteur sint occaecat cupidatat non proident, sunt in culpa qui officia deserunt mollit anim id est laborum.</w:t>
-      </w:r>
-    </w:p>
-    <w:p>
-      <w:pPr>
-        <w:shd w:val="clear" w:color="auto" w:fill="FFFFFF"/>
-        <w:rPr>
-          <w:rFonts w:ascii="Open Sans" w:hAnsi="Open Sans" w:cs="Open Sans"/>
-          <w:sz w:val="21"/>
-          <w:szCs w:val="21"/>
-        </w:rPr>
-      </w:pPr>
-      <w:r>
-        <w:rPr>
-          <w:rFonts w:ascii="Open Sans" w:hAnsi="Open Sans" w:cs="Open Sans"/>
-          <w:sz w:val="21"/>
-          <w:szCs w:val="21"/>
-        </w:rPr>
-        <w:t xml:space="preserve">Lorem ipsum dolor sit amet, consectetur adipiscing elit, sed do eiusmod tempor incididunt ut labore et dolore magna aliqua. Ut enim ad minim veniam, </w:t>
-      </w:r>
-      <w:r>
-        <w:rPr>
-          <w:rFonts w:ascii="Open Sans" w:hAnsi="Open Sans" w:cs="Open Sans"/>
-          <w:sz w:val="21"/>
-          <w:szCs w:val="21"/>
-        </w:rPr>
-        <w:lastRenderedPageBreak/>
-        <w:t>quis nostrud exercitation ullamco laboris nisi ut aliquip ex ea commodo consequat. Duis aute irure dolor in reprehenderit in voluptate velit esse cillum dolore eu fugiat nulla pariatur. Excepteur sint occaecat cupidatat non proident, sunt in culpa qui officia deserunt mollit anim id est laborum.</w:t>
       </w:r>
     </w:p>
     <w:p>
@@ -3027,24 +2997,24 @@
           <w:szCs w:val="30"/>
         </w:rPr>
       </w:pPr>
-      <w:bookmarkStart w:id="37" w:name="_Toc168855620"/>
-      <w:bookmarkStart w:id="38" w:name="_Toc168855770"/>
-      <w:bookmarkStart w:id="39" w:name="_Toc168855876"/>
-      <w:bookmarkEnd w:id="37"/>
+      <w:bookmarkStart w:id="38" w:name="_Toc168855620"/>
+      <w:bookmarkStart w:id="39" w:name="_Toc168855770"/>
+      <w:bookmarkStart w:id="40" w:name="_Toc168855876"/>
       <w:bookmarkEnd w:id="38"/>
       <w:bookmarkEnd w:id="39"/>
+      <w:bookmarkEnd w:id="40"/>
     </w:p>
     <w:p>
       <w:pPr>
         <w:pStyle w:val="Titolo3"/>
       </w:pPr>
-      <w:bookmarkStart w:id="40" w:name="_Toc168855621"/>
-      <w:bookmarkStart w:id="41" w:name="_Toc168855877"/>
-      <w:bookmarkEnd w:id="40"/>
+      <w:bookmarkStart w:id="41" w:name="_Toc168855621"/>
+      <w:bookmarkStart w:id="42" w:name="_Toc168855877"/>
+      <w:bookmarkEnd w:id="41"/>
       <w:r>
         <w:t>Il design unico di Newson per Louis Vuitton</w:t>
       </w:r>
-      <w:bookmarkEnd w:id="41"/>
+      <w:bookmarkEnd w:id="42"/>
     </w:p>
     <w:p>
       <w:pPr>
@@ -3096,7 +3066,7 @@
 </file>
 
 <file path=word/endnotes.xml><?xml version="1.0" encoding="utf-8"?>
-<w:endnotes xmlns:wpc="http://schemas.microsoft.com/office/word/2010/wordprocessingCanvas" xmlns:cx="http://schemas.microsoft.com/office/drawing/2014/chartex" xmlns:cx1="http://schemas.microsoft.com/office/drawing/2015/9/8/chartex" xmlns:cx2="http://schemas.microsoft.com/office/drawing/2015/10/21/chartex" xmlns:cx3="http://schemas.microsoft.com/office/drawing/2016/5/9/chartex" xmlns:cx4="http://schemas.microsoft.com/office/drawing/2016/5/10/chartex" xmlns:cx5="http://schemas.microsoft.com/office/drawing/2016/5/11/chartex" xmlns:cx6="http://schemas.microsoft.com/office/drawing/2016/5/12/chartex" xmlns:cx7="http://schemas.microsoft.com/office/drawing/2016/5/13/chartex" xmlns:cx8="http://schemas.microsoft.com/office/drawing/2016/5/14/chartex" xmlns:mc="http://schemas.openxmlformats.org/markup-compatibility/2006" xmlns:aink="http://schemas.microsoft.com/office/drawing/2016/ink" xmlns:am3d="http://schemas.microsoft.com/office/drawing/2017/model3d" xmlns:o="urn:schemas-microsoft-com:office:office" xmlns:oel="http://schemas.microsoft.com/office/2019/extlst" xmlns:r="http://schemas.openxmlformats.org/officeDocument/2006/relationships" xmlns:m="http://schemas.openxmlformats.org/officeDocument/2006/math" xmlns:v="urn:schemas-microsoft-com:vml" xmlns:wp14="http://schemas.microsoft.com/office/word/2010/wordprocessingDrawing" xmlns:wp="http://schemas.openxmlformats.org/drawingml/2006/wordprocessingDrawing" xmlns:w10="urn:schemas-microsoft-com:office:word" xmlns:w="http://schemas.openxmlformats.org/wordprocessingml/2006/main" xmlns:w14="http://schemas.microsoft.com/office/word/2010/wordml" xmlns:w15="http://schemas.microsoft.com/office/word/2012/wordml" xmlns:w16cex="http://schemas.microsoft.com/office/word/2018/wordml/cex" xmlns:w16cid="http://schemas.microsoft.com/office/word/2016/wordml/cid" xmlns:w16="http://schemas.microsoft.com/office/word/2018/wordml" xmlns:w16du="http://schemas.microsoft.com/office/word/2023/wordml/word16du" xmlns:w16sdtdh="http://schemas.microsoft.com/office/word/2020/wordml/sdtdatahash" xmlns:w16se="http://schemas.microsoft.com/office/word/2015/wordml/symex" xmlns:wpg="http://schemas.microsoft.com/office/word/2010/wordprocessingGroup" xmlns:wpi="http://schemas.microsoft.com/office/word/2010/wordprocessingInk" xmlns:wne="http://schemas.microsoft.com/office/word/2006/wordml" xmlns:wps="http://schemas.microsoft.com/office/word/2010/wordprocessingShape" mc:Ignorable="w14 w15 w16se w16cid w16 w16cex w16sdtdh w16du wp14">
+<w:endnotes xmlns:wpc="http://schemas.microsoft.com/office/word/2010/wordprocessingCanvas" xmlns:cx="http://schemas.microsoft.com/office/drawing/2014/chartex" xmlns:mc="http://schemas.openxmlformats.org/markup-compatibility/2006" xmlns:o="urn:schemas-microsoft-com:office:office" xmlns:r="http://schemas.openxmlformats.org/officeDocument/2006/relationships" xmlns:m="http://schemas.openxmlformats.org/officeDocument/2006/math" xmlns:v="urn:schemas-microsoft-com:vml" xmlns:wp14="http://schemas.microsoft.com/office/word/2010/wordprocessingDrawing" xmlns:wp="http://schemas.openxmlformats.org/drawingml/2006/wordprocessingDrawing" xmlns:w10="urn:schemas-microsoft-com:office:word" xmlns:w="http://schemas.openxmlformats.org/wordprocessingml/2006/main" xmlns:w14="http://schemas.microsoft.com/office/word/2010/wordml" xmlns:w15="http://schemas.microsoft.com/office/word/2012/wordml" xmlns:w16se="http://schemas.microsoft.com/office/word/2015/wordml/symex" xmlns:wpg="http://schemas.microsoft.com/office/word/2010/wordprocessingGroup" xmlns:wpi="http://schemas.microsoft.com/office/word/2010/wordprocessingInk" xmlns:wne="http://schemas.microsoft.com/office/word/2006/wordml" xmlns:wps="http://schemas.microsoft.com/office/word/2010/wordprocessingShape" mc:Ignorable="w14 w15 w16se wp14">
   <w:endnote w:type="separator" w:id="-1">
     <w:p>
       <w:pPr>
@@ -3121,7 +3091,7 @@
 </file>
 
 <file path=word/footer1.xml><?xml version="1.0" encoding="utf-8"?>
-<w:ftr xmlns:wpc="http://schemas.microsoft.com/office/word/2010/wordprocessingCanvas" xmlns:cx="http://schemas.microsoft.com/office/drawing/2014/chartex" xmlns:cx1="http://schemas.microsoft.com/office/drawing/2015/9/8/chartex" xmlns:cx2="http://schemas.microsoft.com/office/drawing/2015/10/21/chartex" xmlns:cx3="http://schemas.microsoft.com/office/drawing/2016/5/9/chartex" xmlns:cx4="http://schemas.microsoft.com/office/drawing/2016/5/10/chartex" xmlns:cx5="http://schemas.microsoft.com/office/drawing/2016/5/11/chartex" xmlns:cx6="http://schemas.microsoft.com/office/drawing/2016/5/12/chartex" xmlns:cx7="http://schemas.microsoft.com/office/drawing/2016/5/13/chartex" xmlns:cx8="http://schemas.microsoft.com/office/drawing/2016/5/14/chartex" xmlns:mc="http://schemas.openxmlformats.org/markup-compatibility/2006" xmlns:aink="http://schemas.microsoft.com/office/drawing/2016/ink" xmlns:am3d="http://schemas.microsoft.com/office/drawing/2017/model3d" xmlns:o="urn:schemas-microsoft-com:office:office" xmlns:oel="http://schemas.microsoft.com/office/2019/extlst" xmlns:r="http://schemas.openxmlformats.org/officeDocument/2006/relationships" xmlns:m="http://schemas.openxmlformats.org/officeDocument/2006/math" xmlns:v="urn:schemas-microsoft-com:vml" xmlns:wp14="http://schemas.microsoft.com/office/word/2010/wordprocessingDrawing" xmlns:wp="http://schemas.openxmlformats.org/drawingml/2006/wordprocessingDrawing" xmlns:w10="urn:schemas-microsoft-com:office:word" xmlns:w="http://schemas.openxmlformats.org/wordprocessingml/2006/main" xmlns:w14="http://schemas.microsoft.com/office/word/2010/wordml" xmlns:w15="http://schemas.microsoft.com/office/word/2012/wordml" xmlns:w16cex="http://schemas.microsoft.com/office/word/2018/wordml/cex" xmlns:w16cid="http://schemas.microsoft.com/office/word/2016/wordml/cid" xmlns:w16="http://schemas.microsoft.com/office/word/2018/wordml" xmlns:w16du="http://schemas.microsoft.com/office/word/2023/wordml/word16du" xmlns:w16sdtdh="http://schemas.microsoft.com/office/word/2020/wordml/sdtdatahash" xmlns:w16se="http://schemas.microsoft.com/office/word/2015/wordml/symex" xmlns:wpg="http://schemas.microsoft.com/office/word/2010/wordprocessingGroup" xmlns:wpi="http://schemas.microsoft.com/office/word/2010/wordprocessingInk" xmlns:wne="http://schemas.microsoft.com/office/word/2006/wordml" xmlns:wps="http://schemas.microsoft.com/office/word/2010/wordprocessingShape" mc:Ignorable="w14 w15 w16se w16cid w16 w16cex w16sdtdh w16du wp14">
+<w:ftr xmlns:wpc="http://schemas.microsoft.com/office/word/2010/wordprocessingCanvas" xmlns:cx="http://schemas.microsoft.com/office/drawing/2014/chartex" xmlns:mc="http://schemas.openxmlformats.org/markup-compatibility/2006" xmlns:o="urn:schemas-microsoft-com:office:office" xmlns:r="http://schemas.openxmlformats.org/officeDocument/2006/relationships" xmlns:m="http://schemas.openxmlformats.org/officeDocument/2006/math" xmlns:v="urn:schemas-microsoft-com:vml" xmlns:wp14="http://schemas.microsoft.com/office/word/2010/wordprocessingDrawing" xmlns:wp="http://schemas.openxmlformats.org/drawingml/2006/wordprocessingDrawing" xmlns:w10="urn:schemas-microsoft-com:office:word" xmlns:w="http://schemas.openxmlformats.org/wordprocessingml/2006/main" xmlns:w14="http://schemas.microsoft.com/office/word/2010/wordml" xmlns:w15="http://schemas.microsoft.com/office/word/2012/wordml" xmlns:w16se="http://schemas.microsoft.com/office/word/2015/wordml/symex" xmlns:wpg="http://schemas.microsoft.com/office/word/2010/wordprocessingGroup" xmlns:wpi="http://schemas.microsoft.com/office/word/2010/wordprocessingInk" xmlns:wne="http://schemas.microsoft.com/office/word/2006/wordml" xmlns:wps="http://schemas.microsoft.com/office/word/2010/wordprocessingShape" mc:Ignorable="w14 w15 w16se wp14">
   <w:sdt>
     <w:sdtPr>
       <w:id w:val="402960453"/>
@@ -3130,6 +3100,7 @@
         <w:docPartUnique/>
       </w:docPartObj>
     </w:sdtPr>
+    <w:sdtEndPr/>
     <w:sdtContent>
       <w:p>
         <w:pPr>
@@ -3146,7 +3117,10 @@
           <w:fldChar w:fldCharType="separate"/>
         </w:r>
         <w:r>
-          <w:t>2</w:t>
+          <w:rPr>
+            <w:noProof/>
+          </w:rPr>
+          <w:t>11</w:t>
         </w:r>
         <w:r>
           <w:fldChar w:fldCharType="end"/>
@@ -3163,7 +3137,7 @@
 </file>
 
 <file path=word/footer2.xml><?xml version="1.0" encoding="utf-8"?>
-<w:ftr xmlns:wpc="http://schemas.microsoft.com/office/word/2010/wordprocessingCanvas" xmlns:cx="http://schemas.microsoft.com/office/drawing/2014/chartex" xmlns:cx1="http://schemas.microsoft.com/office/drawing/2015/9/8/chartex" xmlns:cx2="http://schemas.microsoft.com/office/drawing/2015/10/21/chartex" xmlns:cx3="http://schemas.microsoft.com/office/drawing/2016/5/9/chartex" xmlns:cx4="http://schemas.microsoft.com/office/drawing/2016/5/10/chartex" xmlns:cx5="http://schemas.microsoft.com/office/drawing/2016/5/11/chartex" xmlns:cx6="http://schemas.microsoft.com/office/drawing/2016/5/12/chartex" xmlns:cx7="http://schemas.microsoft.com/office/drawing/2016/5/13/chartex" xmlns:cx8="http://schemas.microsoft.com/office/drawing/2016/5/14/chartex" xmlns:mc="http://schemas.openxmlformats.org/markup-compatibility/2006" xmlns:aink="http://schemas.microsoft.com/office/drawing/2016/ink" xmlns:am3d="http://schemas.microsoft.com/office/drawing/2017/model3d" xmlns:o="urn:schemas-microsoft-com:office:office" xmlns:oel="http://schemas.microsoft.com/office/2019/extlst" xmlns:r="http://schemas.openxmlformats.org/officeDocument/2006/relationships" xmlns:m="http://schemas.openxmlformats.org/officeDocument/2006/math" xmlns:v="urn:schemas-microsoft-com:vml" xmlns:wp14="http://schemas.microsoft.com/office/word/2010/wordprocessingDrawing" xmlns:wp="http://schemas.openxmlformats.org/drawingml/2006/wordprocessingDrawing" xmlns:w10="urn:schemas-microsoft-com:office:word" xmlns:w="http://schemas.openxmlformats.org/wordprocessingml/2006/main" xmlns:w14="http://schemas.microsoft.com/office/word/2010/wordml" xmlns:w15="http://schemas.microsoft.com/office/word/2012/wordml" xmlns:w16cex="http://schemas.microsoft.com/office/word/2018/wordml/cex" xmlns:w16cid="http://schemas.microsoft.com/office/word/2016/wordml/cid" xmlns:w16="http://schemas.microsoft.com/office/word/2018/wordml" xmlns:w16du="http://schemas.microsoft.com/office/word/2023/wordml/word16du" xmlns:w16sdtdh="http://schemas.microsoft.com/office/word/2020/wordml/sdtdatahash" xmlns:w16se="http://schemas.microsoft.com/office/word/2015/wordml/symex" xmlns:wpg="http://schemas.microsoft.com/office/word/2010/wordprocessingGroup" xmlns:wpi="http://schemas.microsoft.com/office/word/2010/wordprocessingInk" xmlns:wne="http://schemas.microsoft.com/office/word/2006/wordml" xmlns:wps="http://schemas.microsoft.com/office/word/2010/wordprocessingShape" mc:Ignorable="w14 w15 w16se w16cid w16 w16cex w16sdtdh w16du wp14">
+<w:ftr xmlns:wpc="http://schemas.microsoft.com/office/word/2010/wordprocessingCanvas" xmlns:cx="http://schemas.microsoft.com/office/drawing/2014/chartex" xmlns:mc="http://schemas.openxmlformats.org/markup-compatibility/2006" xmlns:o="urn:schemas-microsoft-com:office:office" xmlns:r="http://schemas.openxmlformats.org/officeDocument/2006/relationships" xmlns:m="http://schemas.openxmlformats.org/officeDocument/2006/math" xmlns:v="urn:schemas-microsoft-com:vml" xmlns:wp14="http://schemas.microsoft.com/office/word/2010/wordprocessingDrawing" xmlns:wp="http://schemas.openxmlformats.org/drawingml/2006/wordprocessingDrawing" xmlns:w10="urn:schemas-microsoft-com:office:word" xmlns:w="http://schemas.openxmlformats.org/wordprocessingml/2006/main" xmlns:w14="http://schemas.microsoft.com/office/word/2010/wordml" xmlns:w15="http://schemas.microsoft.com/office/word/2012/wordml" xmlns:w16se="http://schemas.microsoft.com/office/word/2015/wordml/symex" xmlns:wpg="http://schemas.microsoft.com/office/word/2010/wordprocessingGroup" xmlns:wpi="http://schemas.microsoft.com/office/word/2010/wordprocessingInk" xmlns:wne="http://schemas.microsoft.com/office/word/2006/wordml" xmlns:wps="http://schemas.microsoft.com/office/word/2010/wordprocessingShape" mc:Ignorable="w14 w15 w16se wp14">
   <w:p>
     <w:pPr>
       <w:pStyle w:val="Pidipagina"/>
@@ -3179,7 +3153,7 @@
 </file>
 
 <file path=word/footer3.xml><?xml version="1.0" encoding="utf-8"?>
-<w:ftr xmlns:wpc="http://schemas.microsoft.com/office/word/2010/wordprocessingCanvas" xmlns:cx="http://schemas.microsoft.com/office/drawing/2014/chartex" xmlns:cx1="http://schemas.microsoft.com/office/drawing/2015/9/8/chartex" xmlns:cx2="http://schemas.microsoft.com/office/drawing/2015/10/21/chartex" xmlns:cx3="http://schemas.microsoft.com/office/drawing/2016/5/9/chartex" xmlns:cx4="http://schemas.microsoft.com/office/drawing/2016/5/10/chartex" xmlns:cx5="http://schemas.microsoft.com/office/drawing/2016/5/11/chartex" xmlns:cx6="http://schemas.microsoft.com/office/drawing/2016/5/12/chartex" xmlns:cx7="http://schemas.microsoft.com/office/drawing/2016/5/13/chartex" xmlns:cx8="http://schemas.microsoft.com/office/drawing/2016/5/14/chartex" xmlns:mc="http://schemas.openxmlformats.org/markup-compatibility/2006" xmlns:aink="http://schemas.microsoft.com/office/drawing/2016/ink" xmlns:am3d="http://schemas.microsoft.com/office/drawing/2017/model3d" xmlns:o="urn:schemas-microsoft-com:office:office" xmlns:oel="http://schemas.microsoft.com/office/2019/extlst" xmlns:r="http://schemas.openxmlformats.org/officeDocument/2006/relationships" xmlns:m="http://schemas.openxmlformats.org/officeDocument/2006/math" xmlns:v="urn:schemas-microsoft-com:vml" xmlns:wp14="http://schemas.microsoft.com/office/word/2010/wordprocessingDrawing" xmlns:wp="http://schemas.openxmlformats.org/drawingml/2006/wordprocessingDrawing" xmlns:w10="urn:schemas-microsoft-com:office:word" xmlns:w="http://schemas.openxmlformats.org/wordprocessingml/2006/main" xmlns:w14="http://schemas.microsoft.com/office/word/2010/wordml" xmlns:w15="http://schemas.microsoft.com/office/word/2012/wordml" xmlns:w16cex="http://schemas.microsoft.com/office/word/2018/wordml/cex" xmlns:w16cid="http://schemas.microsoft.com/office/word/2016/wordml/cid" xmlns:w16="http://schemas.microsoft.com/office/word/2018/wordml" xmlns:w16du="http://schemas.microsoft.com/office/word/2023/wordml/word16du" xmlns:w16sdtdh="http://schemas.microsoft.com/office/word/2020/wordml/sdtdatahash" xmlns:w16se="http://schemas.microsoft.com/office/word/2015/wordml/symex" xmlns:wpg="http://schemas.microsoft.com/office/word/2010/wordprocessingGroup" xmlns:wpi="http://schemas.microsoft.com/office/word/2010/wordprocessingInk" xmlns:wne="http://schemas.microsoft.com/office/word/2006/wordml" xmlns:wps="http://schemas.microsoft.com/office/word/2010/wordprocessingShape" mc:Ignorable="w14 w15 w16se w16cid w16 w16cex w16sdtdh w16du wp14">
+<w:ftr xmlns:wpc="http://schemas.microsoft.com/office/word/2010/wordprocessingCanvas" xmlns:cx="http://schemas.microsoft.com/office/drawing/2014/chartex" xmlns:mc="http://schemas.openxmlformats.org/markup-compatibility/2006" xmlns:o="urn:schemas-microsoft-com:office:office" xmlns:r="http://schemas.openxmlformats.org/officeDocument/2006/relationships" xmlns:m="http://schemas.openxmlformats.org/officeDocument/2006/math" xmlns:v="urn:schemas-microsoft-com:vml" xmlns:wp14="http://schemas.microsoft.com/office/word/2010/wordprocessingDrawing" xmlns:wp="http://schemas.openxmlformats.org/drawingml/2006/wordprocessingDrawing" xmlns:w10="urn:schemas-microsoft-com:office:word" xmlns:w="http://schemas.openxmlformats.org/wordprocessingml/2006/main" xmlns:w14="http://schemas.microsoft.com/office/word/2010/wordml" xmlns:w15="http://schemas.microsoft.com/office/word/2012/wordml" xmlns:w16se="http://schemas.microsoft.com/office/word/2015/wordml/symex" xmlns:wpg="http://schemas.microsoft.com/office/word/2010/wordprocessingGroup" xmlns:wpi="http://schemas.microsoft.com/office/word/2010/wordprocessingInk" xmlns:wne="http://schemas.microsoft.com/office/word/2006/wordml" xmlns:wps="http://schemas.microsoft.com/office/word/2010/wordprocessingShape" mc:Ignorable="w14 w15 w16se wp14">
   <w:sdt>
     <w:sdtPr>
       <w:id w:val="-110596263"/>
@@ -3188,6 +3162,7 @@
         <w:docPartUnique/>
       </w:docPartObj>
     </w:sdtPr>
+    <w:sdtEndPr/>
     <w:sdtContent>
       <w:p>
         <w:pPr>
@@ -3204,7 +3179,10 @@
           <w:fldChar w:fldCharType="separate"/>
         </w:r>
         <w:r>
-          <w:t>2</w:t>
+          <w:rPr>
+            <w:noProof/>
+          </w:rPr>
+          <w:t>1</w:t>
         </w:r>
         <w:r>
           <w:fldChar w:fldCharType="end"/>
@@ -3221,7 +3199,7 @@
 </file>
 
 <file path=word/footnotes.xml><?xml version="1.0" encoding="utf-8"?>
-<w:footnotes xmlns:wpc="http://schemas.microsoft.com/office/word/2010/wordprocessingCanvas" xmlns:cx="http://schemas.microsoft.com/office/drawing/2014/chartex" xmlns:cx1="http://schemas.microsoft.com/office/drawing/2015/9/8/chartex" xmlns:cx2="http://schemas.microsoft.com/office/drawing/2015/10/21/chartex" xmlns:cx3="http://schemas.microsoft.com/office/drawing/2016/5/9/chartex" xmlns:cx4="http://schemas.microsoft.com/office/drawing/2016/5/10/chartex" xmlns:cx5="http://schemas.microsoft.com/office/drawing/2016/5/11/chartex" xmlns:cx6="http://schemas.microsoft.com/office/drawing/2016/5/12/chartex" xmlns:cx7="http://schemas.microsoft.com/office/drawing/2016/5/13/chartex" xmlns:cx8="http://schemas.microsoft.com/office/drawing/2016/5/14/chartex" xmlns:mc="http://schemas.openxmlformats.org/markup-compatibility/2006" xmlns:aink="http://schemas.microsoft.com/office/drawing/2016/ink" xmlns:am3d="http://schemas.microsoft.com/office/drawing/2017/model3d" xmlns:o="urn:schemas-microsoft-com:office:office" xmlns:oel="http://schemas.microsoft.com/office/2019/extlst" xmlns:r="http://schemas.openxmlformats.org/officeDocument/2006/relationships" xmlns:m="http://schemas.openxmlformats.org/officeDocument/2006/math" xmlns:v="urn:schemas-microsoft-com:vml" xmlns:wp14="http://schemas.microsoft.com/office/word/2010/wordprocessingDrawing" xmlns:wp="http://schemas.openxmlformats.org/drawingml/2006/wordprocessingDrawing" xmlns:w10="urn:schemas-microsoft-com:office:word" xmlns:w="http://schemas.openxmlformats.org/wordprocessingml/2006/main" xmlns:w14="http://schemas.microsoft.com/office/word/2010/wordml" xmlns:w15="http://schemas.microsoft.com/office/word/2012/wordml" xmlns:w16cex="http://schemas.microsoft.com/office/word/2018/wordml/cex" xmlns:w16cid="http://schemas.microsoft.com/office/word/2016/wordml/cid" xmlns:w16="http://schemas.microsoft.com/office/word/2018/wordml" xmlns:w16du="http://schemas.microsoft.com/office/word/2023/wordml/word16du" xmlns:w16sdtdh="http://schemas.microsoft.com/office/word/2020/wordml/sdtdatahash" xmlns:w16se="http://schemas.microsoft.com/office/word/2015/wordml/symex" xmlns:wpg="http://schemas.microsoft.com/office/word/2010/wordprocessingGroup" xmlns:wpi="http://schemas.microsoft.com/office/word/2010/wordprocessingInk" xmlns:wne="http://schemas.microsoft.com/office/word/2006/wordml" xmlns:wps="http://schemas.microsoft.com/office/word/2010/wordprocessingShape" mc:Ignorable="w14 w15 w16se w16cid w16 w16cex w16sdtdh w16du wp14">
+<w:footnotes xmlns:wpc="http://schemas.microsoft.com/office/word/2010/wordprocessingCanvas" xmlns:cx="http://schemas.microsoft.com/office/drawing/2014/chartex" xmlns:mc="http://schemas.openxmlformats.org/markup-compatibility/2006" xmlns:o="urn:schemas-microsoft-com:office:office" xmlns:r="http://schemas.openxmlformats.org/officeDocument/2006/relationships" xmlns:m="http://schemas.openxmlformats.org/officeDocument/2006/math" xmlns:v="urn:schemas-microsoft-com:vml" xmlns:wp14="http://schemas.microsoft.com/office/word/2010/wordprocessingDrawing" xmlns:wp="http://schemas.openxmlformats.org/drawingml/2006/wordprocessingDrawing" xmlns:w10="urn:schemas-microsoft-com:office:word" xmlns:w="http://schemas.openxmlformats.org/wordprocessingml/2006/main" xmlns:w14="http://schemas.microsoft.com/office/word/2010/wordml" xmlns:w15="http://schemas.microsoft.com/office/word/2012/wordml" xmlns:w16se="http://schemas.microsoft.com/office/word/2015/wordml/symex" xmlns:wpg="http://schemas.microsoft.com/office/word/2010/wordprocessingGroup" xmlns:wpi="http://schemas.microsoft.com/office/word/2010/wordprocessingInk" xmlns:wne="http://schemas.microsoft.com/office/word/2006/wordml" xmlns:wps="http://schemas.microsoft.com/office/word/2010/wordprocessingShape" mc:Ignorable="w14 w15 w16se wp14">
   <w:footnote w:type="separator" w:id="-1">
     <w:p>
       <w:pPr>
@@ -3246,7 +3224,7 @@
 </file>
 
 <file path=word/numbering.xml><?xml version="1.0" encoding="utf-8"?>
-<w:numbering xmlns:wpc="http://schemas.microsoft.com/office/word/2010/wordprocessingCanvas" xmlns:cx="http://schemas.microsoft.com/office/drawing/2014/chartex" xmlns:cx1="http://schemas.microsoft.com/office/drawing/2015/9/8/chartex" xmlns:cx2="http://schemas.microsoft.com/office/drawing/2015/10/21/chartex" xmlns:cx3="http://schemas.microsoft.com/office/drawing/2016/5/9/chartex" xmlns:cx4="http://schemas.microsoft.com/office/drawing/2016/5/10/chartex" xmlns:cx5="http://schemas.microsoft.com/office/drawing/2016/5/11/chartex" xmlns:cx6="http://schemas.microsoft.com/office/drawing/2016/5/12/chartex" xmlns:cx7="http://schemas.microsoft.com/office/drawing/2016/5/13/chartex" xmlns:cx8="http://schemas.microsoft.com/office/drawing/2016/5/14/chartex" xmlns:mc="http://schemas.openxmlformats.org/markup-compatibility/2006" xmlns:aink="http://schemas.microsoft.com/office/drawing/2016/ink" xmlns:am3d="http://schemas.microsoft.com/office/drawing/2017/model3d" xmlns:o="urn:schemas-microsoft-com:office:office" xmlns:oel="http://schemas.microsoft.com/office/2019/extlst" xmlns:r="http://schemas.openxmlformats.org/officeDocument/2006/relationships" xmlns:m="http://schemas.openxmlformats.org/officeDocument/2006/math" xmlns:v="urn:schemas-microsoft-com:vml" xmlns:wp14="http://schemas.microsoft.com/office/word/2010/wordprocessingDrawing" xmlns:wp="http://schemas.openxmlformats.org/drawingml/2006/wordprocessingDrawing" xmlns:w10="urn:schemas-microsoft-com:office:word" xmlns:w="http://schemas.openxmlformats.org/wordprocessingml/2006/main" xmlns:w14="http://schemas.microsoft.com/office/word/2010/wordml" xmlns:w15="http://schemas.microsoft.com/office/word/2012/wordml" xmlns:w16cex="http://schemas.microsoft.com/office/word/2018/wordml/cex" xmlns:w16cid="http://schemas.microsoft.com/office/word/2016/wordml/cid" xmlns:w16="http://schemas.microsoft.com/office/word/2018/wordml" xmlns:w16du="http://schemas.microsoft.com/office/word/2023/wordml/word16du" xmlns:w16sdtdh="http://schemas.microsoft.com/office/word/2020/wordml/sdtdatahash" xmlns:w16se="http://schemas.microsoft.com/office/word/2015/wordml/symex" xmlns:wpg="http://schemas.microsoft.com/office/word/2010/wordprocessingGroup" xmlns:wpi="http://schemas.microsoft.com/office/word/2010/wordprocessingInk" xmlns:wne="http://schemas.microsoft.com/office/word/2006/wordml" xmlns:wps="http://schemas.microsoft.com/office/word/2010/wordprocessingShape" mc:Ignorable="w14 w15 w16se w16cid w16 w16cex w16sdtdh w16du wp14">
+<w:numbering xmlns:wpc="http://schemas.microsoft.com/office/word/2010/wordprocessingCanvas" xmlns:cx="http://schemas.microsoft.com/office/drawing/2014/chartex" xmlns:mc="http://schemas.openxmlformats.org/markup-compatibility/2006" xmlns:o="urn:schemas-microsoft-com:office:office" xmlns:r="http://schemas.openxmlformats.org/officeDocument/2006/relationships" xmlns:m="http://schemas.openxmlformats.org/officeDocument/2006/math" xmlns:v="urn:schemas-microsoft-com:vml" xmlns:wp14="http://schemas.microsoft.com/office/word/2010/wordprocessingDrawing" xmlns:wp="http://schemas.openxmlformats.org/drawingml/2006/wordprocessingDrawing" xmlns:w10="urn:schemas-microsoft-com:office:word" xmlns:w="http://schemas.openxmlformats.org/wordprocessingml/2006/main" xmlns:w14="http://schemas.microsoft.com/office/word/2010/wordml" xmlns:w15="http://schemas.microsoft.com/office/word/2012/wordml" xmlns:w16se="http://schemas.microsoft.com/office/word/2015/wordml/symex" xmlns:wpg="http://schemas.microsoft.com/office/word/2010/wordprocessingGroup" xmlns:wpi="http://schemas.microsoft.com/office/word/2010/wordprocessingInk" xmlns:wne="http://schemas.microsoft.com/office/word/2006/wordml" xmlns:wps="http://schemas.microsoft.com/office/word/2010/wordprocessingShape" mc:Ignorable="w14 w15 w16se wp14">
   <w:abstractNum w:abstractNumId="0" w15:restartNumberingAfterBreak="0">
     <w:nsid w:val="06761C54"/>
     <w:multiLevelType w:val="multilevel"/>
@@ -4848,52 +4826,52 @@
       </w:rPr>
     </w:lvl>
   </w:abstractNum>
-  <w:num w:numId="1" w16cid:durableId="1056972435">
+  <w:num w:numId="1">
     <w:abstractNumId w:val="6"/>
   </w:num>
-  <w:num w:numId="2" w16cid:durableId="1017732543">
+  <w:num w:numId="2">
     <w:abstractNumId w:val="8"/>
   </w:num>
-  <w:num w:numId="3" w16cid:durableId="618416711">
+  <w:num w:numId="3">
     <w:abstractNumId w:val="4"/>
   </w:num>
-  <w:num w:numId="4" w16cid:durableId="508105914">
+  <w:num w:numId="4">
     <w:abstractNumId w:val="7"/>
   </w:num>
-  <w:num w:numId="5" w16cid:durableId="1908957305">
+  <w:num w:numId="5">
     <w:abstractNumId w:val="0"/>
   </w:num>
-  <w:num w:numId="6" w16cid:durableId="1692953290">
+  <w:num w:numId="6">
     <w:abstractNumId w:val="2"/>
   </w:num>
-  <w:num w:numId="7" w16cid:durableId="1544292563">
+  <w:num w:numId="7">
     <w:abstractNumId w:val="5"/>
   </w:num>
-  <w:num w:numId="8" w16cid:durableId="1425415448">
+  <w:num w:numId="8">
     <w:abstractNumId w:val="9"/>
   </w:num>
-  <w:num w:numId="9" w16cid:durableId="993682968">
+  <w:num w:numId="9">
     <w:abstractNumId w:val="14"/>
   </w:num>
-  <w:num w:numId="10" w16cid:durableId="638803098">
+  <w:num w:numId="10">
     <w:abstractNumId w:val="3"/>
   </w:num>
-  <w:num w:numId="11" w16cid:durableId="261228445">
+  <w:num w:numId="11">
     <w:abstractNumId w:val="12"/>
   </w:num>
-  <w:num w:numId="12" w16cid:durableId="1645357135">
+  <w:num w:numId="12">
     <w:abstractNumId w:val="10"/>
   </w:num>
-  <w:num w:numId="13" w16cid:durableId="408236239">
+  <w:num w:numId="13">
     <w:abstractNumId w:val="1"/>
   </w:num>
-  <w:num w:numId="14" w16cid:durableId="1892957087">
+  <w:num w:numId="14">
     <w:abstractNumId w:val="13"/>
   </w:num>
-  <w:num w:numId="15" w16cid:durableId="1451050514">
+  <w:num w:numId="15">
     <w:abstractNumId w:val="11"/>
   </w:num>
-  <w:num w:numId="16" w16cid:durableId="414908588">
+  <w:num w:numId="16">
     <w:abstractNumId w:val="11"/>
     <w:lvlOverride w:ilvl="0">
       <w:startOverride w:val="1"/>
@@ -4923,7 +4901,7 @@
       <w:startOverride w:val="1"/>
     </w:lvlOverride>
   </w:num>
-  <w:num w:numId="17" w16cid:durableId="1534077814">
+  <w:num w:numId="17">
     <w:abstractNumId w:val="11"/>
     <w:lvlOverride w:ilvl="0">
       <w:startOverride w:val="1"/>
@@ -4953,7 +4931,7 @@
       <w:startOverride w:val="1"/>
     </w:lvlOverride>
   </w:num>
-  <w:num w:numId="18" w16cid:durableId="728459844">
+  <w:num w:numId="18">
     <w:abstractNumId w:val="1"/>
     <w:lvlOverride w:ilvl="0">
       <w:startOverride w:val="1"/>
@@ -4983,7 +4961,7 @@
       <w:startOverride w:val="1"/>
     </w:lvlOverride>
   </w:num>
-  <w:num w:numId="19" w16cid:durableId="481626727">
+  <w:num w:numId="19">
     <w:abstractNumId w:val="11"/>
     <w:lvlOverride w:ilvl="0">
       <w:startOverride w:val="1"/>
@@ -5013,7 +4991,7 @@
       <w:startOverride w:val="1"/>
     </w:lvlOverride>
   </w:num>
-  <w:num w:numId="20" w16cid:durableId="1439521227">
+  <w:num w:numId="20">
     <w:abstractNumId w:val="11"/>
     <w:lvlOverride w:ilvl="0">
       <w:startOverride w:val="1"/>
@@ -5043,7 +5021,7 @@
       <w:startOverride w:val="1"/>
     </w:lvlOverride>
   </w:num>
-  <w:num w:numId="21" w16cid:durableId="1279607709">
+  <w:num w:numId="21">
     <w:abstractNumId w:val="1"/>
     <w:lvlOverride w:ilvl="0">
       <w:startOverride w:val="1"/>
@@ -5077,7 +5055,7 @@
 </file>
 
 <file path=word/styles.xml><?xml version="1.0" encoding="utf-8"?>
-<w:styles xmlns:mc="http://schemas.openxmlformats.org/markup-compatibility/2006" xmlns:r="http://schemas.openxmlformats.org/officeDocument/2006/relationships" xmlns:w="http://schemas.openxmlformats.org/wordprocessingml/2006/main" xmlns:w14="http://schemas.microsoft.com/office/word/2010/wordml" xmlns:w15="http://schemas.microsoft.com/office/word/2012/wordml" xmlns:w16cex="http://schemas.microsoft.com/office/word/2018/wordml/cex" xmlns:w16cid="http://schemas.microsoft.com/office/word/2016/wordml/cid" xmlns:w16="http://schemas.microsoft.com/office/word/2018/wordml" xmlns:w16du="http://schemas.microsoft.com/office/word/2023/wordml/word16du" xmlns:w16sdtdh="http://schemas.microsoft.com/office/word/2020/wordml/sdtdatahash" xmlns:w16se="http://schemas.microsoft.com/office/word/2015/wordml/symex" mc:Ignorable="w14 w15 w16se w16cid w16 w16cex w16sdtdh w16du">
+<w:styles xmlns:mc="http://schemas.openxmlformats.org/markup-compatibility/2006" xmlns:r="http://schemas.openxmlformats.org/officeDocument/2006/relationships" xmlns:w="http://schemas.openxmlformats.org/wordprocessingml/2006/main" xmlns:w14="http://schemas.microsoft.com/office/word/2010/wordml" xmlns:w15="http://schemas.microsoft.com/office/word/2012/wordml" xmlns:w16se="http://schemas.microsoft.com/office/word/2015/wordml/symex" mc:Ignorable="w14 w15 w16se">
   <w:docDefaults>
     <w:rPrDefault>
       <w:rPr>
@@ -5092,7 +5070,7 @@
       </w:pPr>
     </w:pPrDefault>
   </w:docDefaults>
-  <w:latentStyles w:defLockedState="0" w:defUIPriority="99" w:defSemiHidden="0" w:defUnhideWhenUsed="0" w:defQFormat="0" w:count="376">
+  <w:latentStyles w:defLockedState="0" w:defUIPriority="99" w:defSemiHidden="0" w:defUnhideWhenUsed="0" w:defQFormat="0" w:count="371">
     <w:lsdException w:name="Normal" w:uiPriority="0" w:qFormat="1"/>
     <w:lsdException w:name="heading 1" w:uiPriority="9" w:qFormat="1"/>
     <w:lsdException w:name="heading 2" w:semiHidden="1" w:uiPriority="9" w:unhideWhenUsed="1" w:qFormat="1"/>
@@ -5464,11 +5442,6 @@
     <w:lsdException w:name="List Table 5 Dark Accent 6" w:uiPriority="50"/>
     <w:lsdException w:name="List Table 6 Colorful Accent 6" w:uiPriority="51"/>
     <w:lsdException w:name="List Table 7 Colorful Accent 6" w:uiPriority="52"/>
-    <w:lsdException w:name="Mention" w:semiHidden="1" w:unhideWhenUsed="1"/>
-    <w:lsdException w:name="Smart Hyperlink" w:semiHidden="1" w:unhideWhenUsed="1"/>
-    <w:lsdException w:name="Hashtag" w:semiHidden="1" w:unhideWhenUsed="1"/>
-    <w:lsdException w:name="Unresolved Mention" w:semiHidden="1" w:unhideWhenUsed="1"/>
-    <w:lsdException w:name="Smart Link" w:semiHidden="1" w:unhideWhenUsed="1"/>
   </w:latentStyles>
   <w:style w:type="paragraph" w:default="1" w:styleId="Normale">
     <w:name w:val="Normal"/>
@@ -6230,7 +6203,7 @@
 </file>
 
 <file path=customXml/itemProps1.xml><?xml version="1.0" encoding="utf-8"?>
-<ds:datastoreItem xmlns:ds="http://schemas.openxmlformats.org/officeDocument/2006/customXml" ds:itemID="{FAEB78AD-4411-49A1-9A26-35E3824C300C}">
+<ds:datastoreItem xmlns:ds="http://schemas.openxmlformats.org/officeDocument/2006/customXml" ds:itemID="{E065ED3D-E329-482D-991A-0D4614AC1123}">
   <ds:schemaRefs>
     <ds:schemaRef ds:uri="http://schemas.openxmlformats.org/officeDocument/2006/bibliography"/>
   </ds:schemaRefs>

</xml_diff>